<commit_message>
maniscropt to be edited to match new figures
</commit_message>
<xml_diff>
--- a/manuscript/v2/v3/figure_captions_v3_mk.docx
+++ b/manuscript/v2/v3/figure_captions_v3_mk.docx
@@ -77,21 +77,7 @@
         <w:rPr>
           <w:rFonts w:ascii="Verdana" w:hAnsi="Verdana"/>
         </w:rPr>
-        <w:t xml:space="preserve">Schematic overview of the semi-automated segmentation pipeline for tibiofemoral kinematic analysis. The process consists of four main steps: (I) Edge detection using the Canny algorithm to identify bone boundaries; (II) Connected-component labeling to isolate specific bone edges; (III) Extraction of reference points along the labeled edges; and (IV) Computation of transformation matrices to track bone movement across frames. The final panel illustrates the result of this process, showing the segmented tibia and femur overlaid on the original MRI image, </w:t>
-      </w:r>
-      <w:proofErr w:type="gramStart"/>
-      <w:r>
-        <w:rPr>
-          <w:rFonts w:ascii="Verdana" w:hAnsi="Verdana"/>
-        </w:rPr>
-        <w:t>similar to</w:t>
-      </w:r>
-      <w:proofErr w:type="gramEnd"/>
-      <w:r>
-        <w:rPr>
-          <w:rFonts w:ascii="Verdana" w:hAnsi="Verdana"/>
-        </w:rPr>
-        <w:t xml:space="preserve"> those seen in Figure 1.</w:t>
+        <w:t>Schematic overview of the semi-automated segmentation pipeline for tibiofemoral kinematic analysis. The process consists of four main steps: (I) Edge detection using the Canny algorithm to identify bone boundaries; (II) Connected-component labeling to isolate specific bone edges; (III) Extraction of reference points along the labeled edges; and (IV) Computation of transformation matrices to track bone movement across frames. The final panel illustrates the result of this process, showing the segmented tibia and femur overlaid on the original MRI image, similar to those seen in Figure 1.</w:t>
       </w:r>
     </w:p>
     <w:p>
@@ -123,6 +109,74 @@
           <w:rFonts w:ascii="Verdana" w:hAnsi="Verdana"/>
         </w:rPr>
       </w:pPr>
+    </w:p>
+    <w:p>
+      <w:pPr>
+        <w:jc w:val="both"/>
+        <w:rPr>
+          <w:rFonts w:ascii="Verdana" w:hAnsi="Verdana"/>
+        </w:rPr>
+      </w:pPr>
+      <w:r>
+        <w:rPr>
+          <w:rFonts w:ascii="Verdana" w:hAnsi="Verdana"/>
+        </w:rPr>
+        <w:t>Result of the semi-automated segmentation process applied to a representative frame from the dynamic MRI sequence shown in Figure 1. The tibia (</w:t>
+      </w:r>
+      <w:r>
+        <w:rPr>
+          <w:rFonts w:ascii="Verdana" w:hAnsi="Verdana"/>
+        </w:rPr>
+        <w:t>orange</w:t>
+      </w:r>
+      <w:r>
+        <w:rPr>
+          <w:rFonts w:ascii="Verdana" w:hAnsi="Verdana"/>
+        </w:rPr>
+        <w:t>) and femur (</w:t>
+      </w:r>
+      <w:r>
+        <w:rPr>
+          <w:rFonts w:ascii="Verdana" w:hAnsi="Verdana"/>
+        </w:rPr>
+        <w:t>blue</w:t>
+      </w:r>
+      <w:r>
+        <w:rPr>
+          <w:rFonts w:ascii="Verdana" w:hAnsi="Verdana"/>
+        </w:rPr>
+        <w:t>) masks are overlaid on the original MRI image, demonstrating the algorithm's ability to accurately delineate bone boundaries throughout the flexion-extension cycle. This segmentation serves as the basis for subsequent kinematic analysis.</w:t>
+      </w:r>
+    </w:p>
+    <w:p>
+      <w:pPr>
+        <w:jc w:val="both"/>
+        <w:rPr>
+          <w:rFonts w:ascii="Verdana" w:hAnsi="Verdana"/>
+        </w:rPr>
+      </w:pPr>
+    </w:p>
+    <w:p>
+      <w:pPr>
+        <w:jc w:val="both"/>
+        <w:rPr>
+          <w:rFonts w:ascii="Verdana" w:hAnsi="Verdana"/>
+        </w:rPr>
+      </w:pPr>
+      <w:r>
+        <w:rPr>
+          <w:rFonts w:ascii="Verdana" w:hAnsi="Verdana"/>
+        </w:rPr>
+        <w:t xml:space="preserve">Figure 4: </w:t>
+      </w:r>
+    </w:p>
+    <w:p>
+      <w:pPr>
+        <w:jc w:val="both"/>
+        <w:rPr>
+          <w:rFonts w:ascii="Verdana" w:hAnsi="Verdana"/>
+        </w:rPr>
+      </w:pPr>
       <w:r>
         <w:rPr>
           <w:rFonts w:ascii="Verdana" w:hAnsi="Verdana"/>
@@ -147,41 +201,7 @@
         <w:rPr>
           <w:rFonts w:ascii="Verdana" w:hAnsi="Verdana"/>
         </w:rPr>
-        <w:t xml:space="preserve">Figure 4: </w:t>
-      </w:r>
-    </w:p>
-    <w:p>
-      <w:pPr>
-        <w:jc w:val="both"/>
-        <w:rPr>
-          <w:rFonts w:ascii="Verdana" w:hAnsi="Verdana"/>
-        </w:rPr>
-      </w:pPr>
-      <w:r>
-        <w:rPr>
-          <w:rFonts w:ascii="Verdana" w:hAnsi="Verdana"/>
-        </w:rPr>
-        <w:t xml:space="preserve">Rate of change of the tibiofemoral angle throughout the knee flexion-extension cycle. Data from automatic (blue) and manual (orange) segmentation methods are shown, aggregated across all datasets. The x-axis represents the flexion percentage, where -100% indicates maximum flexion, 0% represents full extension, and +100% indicates return to maximum flexion. Solid lines represent the upper and lower bounds of one standard deviation from the mean, with the shaded area between these lines indicating the range within one standard deviation. The derivative nature of this plot results in negative rates during the initial flexion-to-extension phase and positive rates during the extension-to-flexion phase. Note that the automatic method </w:t>
-      </w:r>
-      <w:r>
-        <w:rPr>
-          <w:rFonts w:ascii="Verdana" w:hAnsi="Verdana"/>
-        </w:rPr>
         <w:lastRenderedPageBreak/>
-        <w:t>demonstrates less variability (narrower shaded areas) compared to the manual method, particularly near full extension (0% flexion).</w:t>
-      </w:r>
-    </w:p>
-    <w:p>
-      <w:pPr>
-        <w:jc w:val="both"/>
-        <w:rPr>
-          <w:rFonts w:ascii="Verdana" w:hAnsi="Verdana"/>
-        </w:rPr>
-      </w:pPr>
-      <w:r>
-        <w:rPr>
-          <w:rFonts w:ascii="Verdana" w:hAnsi="Verdana"/>
-        </w:rPr>
         <w:t xml:space="preserve">Figure 5: </w:t>
       </w:r>
     </w:p>
@@ -196,34 +216,14 @@
         <w:rPr>
           <w:rFonts w:ascii="Verdana" w:hAnsi="Verdana"/>
         </w:rPr>
-        <w:t>C</w:t>
-      </w:r>
-      <w:r>
-        <w:rPr>
-          <w:rFonts w:ascii="Verdana" w:hAnsi="Verdana"/>
-        </w:rPr>
-        <w:t>omparison of the Coefficient of Variation (CV) for frame-to-frame angle changes between the automatic and manual segmentation</w:t>
-      </w:r>
-      <w:r>
-        <w:rPr>
-          <w:rFonts w:ascii="Verdana" w:hAnsi="Verdana"/>
-        </w:rPr>
-        <w:t>s</w:t>
-      </w:r>
-      <w:r>
-        <w:rPr>
-          <w:rFonts w:ascii="Verdana" w:hAnsi="Verdana"/>
-        </w:rPr>
-        <w:t>. The CV, expressed as a percentage, quantifies the consistency of tracking knee motion, with lower values indicating more consistent tracking. Each point represents the CV for one dataset. The automatic method (blue) demonstrates consistently lower CV values across all datasets compared to the manual method (orange), indicating improved consistency in tracking knee kinematics. The boxplots show the median, interquartile range, and full range of CV values for each method.</w:t>
-      </w:r>
-    </w:p>
-    <w:p>
-      <w:pPr>
-        <w:jc w:val="both"/>
-        <w:rPr>
-          <w:rFonts w:ascii="Verdana" w:hAnsi="Verdana"/>
-        </w:rPr>
-      </w:pPr>
+        <w:t>Comparison of kinematic analysis results between automatic and manual segmentation methods. (Left) Rate of change of the tibiofemoral angle throughout the knee flexion-extension cycle, aggregated across all datasets. The x-axis represents the flexion percentage, where -100% indicates maximum flexion, 0% represents full extension, and +100% indicates return to maximum flexion. Shaded areas represent one standard deviation from the mean. (Right) Coefficient of Variation (CV) for frame-to-frame angle changes. Each point represents the CV for one dataset</w:t>
+      </w:r>
+      <w:r>
+        <w:rPr>
+          <w:rFonts w:ascii="Verdana" w:hAnsi="Verdana"/>
+        </w:rPr>
+        <w:t xml:space="preserve">. </w:t>
+      </w:r>
     </w:p>
     <w:p>
       <w:pPr>
@@ -852,7 +852,6 @@
   <w:style w:type="character" w:default="1" w:styleId="DefaultParagraphFont">
     <w:name w:val="Default Paragraph Font"/>
     <w:uiPriority w:val="1"/>
-    <w:semiHidden/>
     <w:unhideWhenUsed/>
   </w:style>
   <w:style w:type="table" w:default="1" w:styleId="TableNormal">

</xml_diff>